<commit_message>
Latest version. Stage 5 half complete.
</commit_message>
<xml_diff>
--- a/src/Assignment 2/Development Diary.docx
+++ b/src/Assignment 2/Development Diary.docx
@@ -33,15 +33,15 @@
         <w:tblLook w:val="04A0" w:firstRow="1" w:lastRow="0" w:firstColumn="1" w:lastColumn="0" w:noHBand="0" w:noVBand="1"/>
       </w:tblPr>
       <w:tblGrid>
-        <w:gridCol w:w="2247"/>
-        <w:gridCol w:w="2273"/>
+        <w:gridCol w:w="2405"/>
+        <w:gridCol w:w="2115"/>
         <w:gridCol w:w="2435"/>
         <w:gridCol w:w="2061"/>
       </w:tblGrid>
       <w:tr>
         <w:tc>
           <w:tcPr>
-            <w:tcW w:w="2247" w:type="dxa"/>
+            <w:tcW w:w="2405" w:type="dxa"/>
           </w:tcPr>
           <w:p>
             <w:pPr>
@@ -63,7 +63,7 @@
         </w:tc>
         <w:tc>
           <w:tcPr>
-            <w:tcW w:w="2273" w:type="dxa"/>
+            <w:tcW w:w="2115" w:type="dxa"/>
           </w:tcPr>
           <w:p>
             <w:pPr>
@@ -131,7 +131,7 @@
       <w:tr>
         <w:tc>
           <w:tcPr>
-            <w:tcW w:w="2247" w:type="dxa"/>
+            <w:tcW w:w="2405" w:type="dxa"/>
           </w:tcPr>
           <w:p>
             <w:r>
@@ -147,7 +147,7 @@
         </w:tc>
         <w:tc>
           <w:tcPr>
-            <w:tcW w:w="2273" w:type="dxa"/>
+            <w:tcW w:w="2115" w:type="dxa"/>
           </w:tcPr>
           <w:p>
             <w:r>
@@ -191,7 +191,7 @@
       <w:tr>
         <w:tc>
           <w:tcPr>
-            <w:tcW w:w="2247" w:type="dxa"/>
+            <w:tcW w:w="2405" w:type="dxa"/>
           </w:tcPr>
           <w:p>
             <w:r>
@@ -201,7 +201,7 @@
         </w:tc>
         <w:tc>
           <w:tcPr>
-            <w:tcW w:w="2273" w:type="dxa"/>
+            <w:tcW w:w="2115" w:type="dxa"/>
           </w:tcPr>
           <w:p>
             <w:r>
@@ -245,7 +245,7 @@
       <w:tr>
         <w:tc>
           <w:tcPr>
-            <w:tcW w:w="2247" w:type="dxa"/>
+            <w:tcW w:w="2405" w:type="dxa"/>
           </w:tcPr>
           <w:p>
             <w:r>
@@ -255,7 +255,7 @@
         </w:tc>
         <w:tc>
           <w:tcPr>
-            <w:tcW w:w="2273" w:type="dxa"/>
+            <w:tcW w:w="2115" w:type="dxa"/>
           </w:tcPr>
           <w:p>
             <w:r>
@@ -332,13 +332,11 @@
             </w:r>
           </w:p>
         </w:tc>
-        <w:bookmarkStart w:id="0" w:name="_GoBack"/>
-        <w:bookmarkEnd w:id="0"/>
       </w:tr>
       <w:tr>
         <w:tc>
           <w:tcPr>
-            <w:tcW w:w="2247" w:type="dxa"/>
+            <w:tcW w:w="2405" w:type="dxa"/>
           </w:tcPr>
           <w:p>
             <w:r>
@@ -348,7 +346,7 @@
         </w:tc>
         <w:tc>
           <w:tcPr>
-            <w:tcW w:w="2273" w:type="dxa"/>
+            <w:tcW w:w="2115" w:type="dxa"/>
           </w:tcPr>
           <w:p>
             <w:pPr>
@@ -507,7 +505,7 @@
       <w:tr>
         <w:tc>
           <w:tcPr>
-            <w:tcW w:w="2247" w:type="dxa"/>
+            <w:tcW w:w="2405" w:type="dxa"/>
           </w:tcPr>
           <w:p>
             <w:r>
@@ -520,7 +518,7 @@
         </w:tc>
         <w:tc>
           <w:tcPr>
-            <w:tcW w:w="2273" w:type="dxa"/>
+            <w:tcW w:w="2115" w:type="dxa"/>
           </w:tcPr>
           <w:p>
             <w:r>
@@ -571,47 +569,692 @@
       <w:tr>
         <w:tc>
           <w:tcPr>
-            <w:tcW w:w="2247" w:type="dxa"/>
-          </w:tcPr>
-          <w:p/>
-        </w:tc>
-        <w:tc>
-          <w:tcPr>
-            <w:tcW w:w="2273" w:type="dxa"/>
-          </w:tcPr>
-          <w:p/>
+            <w:tcW w:w="2405" w:type="dxa"/>
+          </w:tcPr>
+          <w:p>
+            <w:r>
+              <w:lastRenderedPageBreak/>
+              <w:t>06</w:t>
+            </w:r>
+            <w:r>
+              <w:t xml:space="preserve">/12/2018 </w:t>
+            </w:r>
+            <w:r>
+              <w:t>16:00-1</w:t>
+            </w:r>
+            <w:r>
+              <w:t>8</w:t>
+            </w:r>
+            <w:r>
+              <w:t>:00</w:t>
+            </w:r>
+          </w:p>
+        </w:tc>
+        <w:tc>
+          <w:tcPr>
+            <w:tcW w:w="2115" w:type="dxa"/>
+          </w:tcPr>
+          <w:p>
+            <w:r>
+              <w:t xml:space="preserve">Created system for getting a </w:t>
+            </w:r>
+            <w:proofErr w:type="spellStart"/>
+            <w:r>
+              <w:t>directoryDescriptor</w:t>
+            </w:r>
+            <w:proofErr w:type="spellEnd"/>
+            <w:r>
+              <w:t xml:space="preserve"> when</w:t>
+            </w:r>
+            <w:r>
+              <w:t xml:space="preserve"> calling </w:t>
+            </w:r>
+            <w:proofErr w:type="spellStart"/>
+            <w:r>
+              <w:t>opendir</w:t>
+            </w:r>
+            <w:proofErr w:type="spellEnd"/>
+            <w:r>
+              <w:t>.</w:t>
+            </w:r>
+          </w:p>
         </w:tc>
         <w:tc>
           <w:tcPr>
             <w:tcW w:w="2435" w:type="dxa"/>
           </w:tcPr>
-          <w:p/>
+          <w:p>
+            <w:r>
+              <w:t>None.</w:t>
+            </w:r>
+          </w:p>
         </w:tc>
         <w:tc>
           <w:tcPr>
             <w:tcW w:w="2061" w:type="dxa"/>
           </w:tcPr>
-          <w:p/>
+          <w:p>
+            <w:r>
+              <w:t>Using a custom type ‘</w:t>
+            </w:r>
+            <w:proofErr w:type="spellStart"/>
+            <w:r>
+              <w:t>FileReference</w:t>
+            </w:r>
+            <w:proofErr w:type="spellEnd"/>
+            <w:r>
+              <w:t>’ and use an array of them for the solution to this issue.</w:t>
+            </w:r>
+            <w:r>
+              <w:t xml:space="preserve"> </w:t>
+            </w:r>
+            <w:proofErr w:type="spellStart"/>
+            <w:r>
+              <w:t>FileReference</w:t>
+            </w:r>
+            <w:proofErr w:type="spellEnd"/>
+            <w:r>
+              <w:t xml:space="preserve"> is a struct which holds an int for a </w:t>
+            </w:r>
+            <w:proofErr w:type="spellStart"/>
+            <w:r>
+              <w:t>FileDescriptor</w:t>
+            </w:r>
+            <w:proofErr w:type="spellEnd"/>
+            <w:r>
+              <w:t xml:space="preserve"> and a File* for the file itself.</w:t>
+            </w:r>
+          </w:p>
         </w:tc>
       </w:tr>
       <w:tr>
         <w:tc>
           <w:tcPr>
-            <w:tcW w:w="2247" w:type="dxa"/>
+            <w:tcW w:w="2405" w:type="dxa"/>
+          </w:tcPr>
+          <w:p>
+            <w:r>
+              <w:t xml:space="preserve">07/12/2018 </w:t>
+            </w:r>
+            <w:r>
+              <w:t>15:00-18:00</w:t>
+            </w:r>
+          </w:p>
+        </w:tc>
+        <w:tc>
+          <w:tcPr>
+            <w:tcW w:w="2115" w:type="dxa"/>
+          </w:tcPr>
+          <w:p>
+            <w:r>
+              <w:t xml:space="preserve">Started writing functionality to </w:t>
+            </w:r>
+            <w:r>
+              <w:t xml:space="preserve">write the file data into the directory entry buffer in </w:t>
+            </w:r>
+            <w:proofErr w:type="spellStart"/>
+            <w:r>
+              <w:t>readdir</w:t>
+            </w:r>
+            <w:proofErr w:type="spellEnd"/>
+            <w:r>
+              <w:t>.</w:t>
+            </w:r>
+          </w:p>
+        </w:tc>
+        <w:tc>
+          <w:tcPr>
+            <w:tcW w:w="2435" w:type="dxa"/>
+          </w:tcPr>
+          <w:p>
+            <w:r>
+              <w:t>Although I could get the sub-directory file itself, I don’t know how to get the files that are inside.</w:t>
+            </w:r>
+          </w:p>
+        </w:tc>
+        <w:tc>
+          <w:tcPr>
+            <w:tcW w:w="2061" w:type="dxa"/>
           </w:tcPr>
           <w:p/>
         </w:tc>
-        <w:tc>
-          <w:tcPr>
-            <w:tcW w:w="2273" w:type="dxa"/>
+      </w:tr>
+      <w:tr>
+        <w:tc>
+          <w:tcPr>
+            <w:tcW w:w="2405" w:type="dxa"/>
+          </w:tcPr>
+          <w:p>
+            <w:r>
+              <w:t xml:space="preserve">10/12/2018 </w:t>
+            </w:r>
+            <w:r>
+              <w:t>11:15</w:t>
+            </w:r>
+            <w:r>
+              <w:t>-13:00</w:t>
+            </w:r>
+          </w:p>
+        </w:tc>
+        <w:tc>
+          <w:tcPr>
+            <w:tcW w:w="2115" w:type="dxa"/>
+          </w:tcPr>
+          <w:p>
+            <w:r>
+              <w:t xml:space="preserve">Completed functionality for writing data into the directory entry buffer in </w:t>
+            </w:r>
+            <w:proofErr w:type="spellStart"/>
+            <w:r>
+              <w:t>readdir</w:t>
+            </w:r>
+            <w:proofErr w:type="spellEnd"/>
+            <w:r>
+              <w:t>.</w:t>
+            </w:r>
+            <w:r>
+              <w:t xml:space="preserve"> Completed consumption of </w:t>
+            </w:r>
+            <w:proofErr w:type="spellStart"/>
+            <w:r>
+              <w:t>readdir</w:t>
+            </w:r>
+            <w:proofErr w:type="spellEnd"/>
+            <w:r>
+              <w:t xml:space="preserve"> in </w:t>
+            </w:r>
+            <w:proofErr w:type="spellStart"/>
+            <w:r>
+              <w:t>ls.c</w:t>
+            </w:r>
+            <w:proofErr w:type="spellEnd"/>
+            <w:r>
+              <w:t>.</w:t>
+            </w:r>
+          </w:p>
+        </w:tc>
+        <w:tc>
+          <w:tcPr>
+            <w:tcW w:w="2435" w:type="dxa"/>
+          </w:tcPr>
+          <w:p>
+            <w:r>
+              <w:t>Had some issues with the formatting of the file information, but I resolved them</w:t>
+            </w:r>
+            <w:r>
+              <w:t>.</w:t>
+            </w:r>
+          </w:p>
+        </w:tc>
+        <w:tc>
+          <w:tcPr>
+            <w:tcW w:w="2061" w:type="dxa"/>
           </w:tcPr>
           <w:p/>
         </w:tc>
+      </w:tr>
+      <w:tr>
+        <w:tc>
+          <w:tcPr>
+            <w:tcW w:w="2405" w:type="dxa"/>
+          </w:tcPr>
+          <w:p>
+            <w:r>
+              <w:t>10/12/2018</w:t>
+            </w:r>
+            <w:r>
+              <w:t xml:space="preserve"> </w:t>
+            </w:r>
+            <w:r>
+              <w:t>14:30-17:06</w:t>
+            </w:r>
+          </w:p>
+        </w:tc>
+        <w:tc>
+          <w:tcPr>
+            <w:tcW w:w="2115" w:type="dxa"/>
+          </w:tcPr>
+          <w:p>
+            <w:r>
+              <w:t xml:space="preserve">Started work on stage 3. </w:t>
+            </w:r>
+            <w:r>
+              <w:t>Added some code to handle when a third argument is passed in.</w:t>
+            </w:r>
+            <w:r>
+              <w:t xml:space="preserve"> </w:t>
+            </w:r>
+            <w:r>
+              <w:t xml:space="preserve">Added printing of additional directory entry information if ‘-l’ </w:t>
+            </w:r>
+            <w:proofErr w:type="spellStart"/>
+            <w:r>
+              <w:t>arg</w:t>
+            </w:r>
+            <w:proofErr w:type="spellEnd"/>
+            <w:r>
+              <w:t xml:space="preserve"> is present.</w:t>
+            </w:r>
+          </w:p>
+          <w:p/>
+          <w:p>
+            <w:r>
+              <w:t>Added methods for parsing the attributes</w:t>
+            </w:r>
+            <w:r>
+              <w:t>, dates, and times into a better format.</w:t>
+            </w:r>
+          </w:p>
+          <w:p/>
+          <w:p>
+            <w:r>
+              <w:t>Started stage 4.</w:t>
+            </w:r>
+          </w:p>
+        </w:tc>
         <w:tc>
           <w:tcPr>
             <w:tcW w:w="2435" w:type="dxa"/>
           </w:tcPr>
+          <w:p>
+            <w:r>
+              <w:t xml:space="preserve">Took some time to properly format </w:t>
+            </w:r>
+            <w:r>
+              <w:t xml:space="preserve">the dates, </w:t>
+            </w:r>
+            <w:r>
+              <w:t>times</w:t>
+            </w:r>
+            <w:r>
+              <w:t>, and attributes</w:t>
+            </w:r>
+            <w:r>
+              <w:t>.</w:t>
+            </w:r>
+          </w:p>
           <w:p/>
+        </w:tc>
+        <w:tc>
+          <w:tcPr>
+            <w:tcW w:w="2061" w:type="dxa"/>
+          </w:tcPr>
+          <w:p>
+            <w:r>
+              <w:t>Can call ls from root directory with ‘</w:t>
+            </w:r>
+            <w:proofErr w:type="spellStart"/>
+            <w:r>
+              <w:t>usrbin</w:t>
+            </w:r>
+            <w:proofErr w:type="spellEnd"/>
+            <w:r>
+              <w:t>/ls’.</w:t>
+            </w:r>
+          </w:p>
+        </w:tc>
+      </w:tr>
+      <w:tr>
+        <w:tc>
+          <w:tcPr>
+            <w:tcW w:w="2405" w:type="dxa"/>
+          </w:tcPr>
+          <w:p>
+            <w:r>
+              <w:t>14/12/2018 15:00-16:45</w:t>
+            </w:r>
+          </w:p>
+        </w:tc>
+        <w:tc>
+          <w:tcPr>
+            <w:tcW w:w="2115" w:type="dxa"/>
+          </w:tcPr>
+          <w:p>
+            <w:r>
+              <w:t>Continued work on stage 4.</w:t>
+            </w:r>
+            <w:r>
+              <w:t xml:space="preserve"> </w:t>
+            </w:r>
+            <w:r>
+              <w:t>Can handle the root directory and list the files in the root directory.</w:t>
+            </w:r>
+          </w:p>
+        </w:tc>
+        <w:tc>
+          <w:tcPr>
+            <w:tcW w:w="2435" w:type="dxa"/>
+          </w:tcPr>
+          <w:p>
+            <w:r>
+              <w:t xml:space="preserve">All the listing occurs in the </w:t>
+            </w:r>
+            <w:proofErr w:type="spellStart"/>
+            <w:r>
+              <w:t>opendir</w:t>
+            </w:r>
+            <w:proofErr w:type="spellEnd"/>
+            <w:r>
+              <w:t xml:space="preserve"> system call</w:t>
+            </w:r>
+            <w:r>
+              <w:t>.</w:t>
+            </w:r>
+            <w:r>
+              <w:t xml:space="preserve"> Need to be able to go through the chain of methods (</w:t>
+            </w:r>
+            <w:proofErr w:type="spellStart"/>
+            <w:r>
+              <w:t>opendir</w:t>
+            </w:r>
+            <w:proofErr w:type="spellEnd"/>
+            <w:r>
+              <w:t xml:space="preserve"> -&gt; </w:t>
+            </w:r>
+            <w:proofErr w:type="spellStart"/>
+            <w:r>
+              <w:t>readdir</w:t>
+            </w:r>
+            <w:proofErr w:type="spellEnd"/>
+            <w:r>
+              <w:t xml:space="preserve"> -&gt; </w:t>
+            </w:r>
+            <w:r>
+              <w:t>closedir)</w:t>
+            </w:r>
+            <w:r>
+              <w:t>.</w:t>
+            </w:r>
+          </w:p>
+        </w:tc>
+        <w:tc>
+          <w:tcPr>
+            <w:tcW w:w="2061" w:type="dxa"/>
+          </w:tcPr>
+          <w:p/>
+        </w:tc>
+      </w:tr>
+      <w:tr>
+        <w:tc>
+          <w:tcPr>
+            <w:tcW w:w="2405" w:type="dxa"/>
+          </w:tcPr>
+          <w:p>
+            <w:r>
+              <w:t>15/12/2018</w:t>
+            </w:r>
+            <w:r>
+              <w:t xml:space="preserve"> 18:00-19:30</w:t>
+            </w:r>
+          </w:p>
+        </w:tc>
+        <w:tc>
+          <w:tcPr>
+            <w:tcW w:w="2115" w:type="dxa"/>
+          </w:tcPr>
+          <w:p>
+            <w:r>
+              <w:t xml:space="preserve">Made changes to stage 4 solution </w:t>
+            </w:r>
+            <w:r>
+              <w:t>to</w:t>
+            </w:r>
+            <w:r>
+              <w:t xml:space="preserve"> address the issues from the last time </w:t>
+            </w:r>
+            <w:r>
+              <w:lastRenderedPageBreak/>
+              <w:t>work was done.</w:t>
+            </w:r>
+            <w:r>
+              <w:t xml:space="preserve"> ‘ls’ on root directory now follows the standard chain of methods.</w:t>
+            </w:r>
+          </w:p>
+        </w:tc>
+        <w:tc>
+          <w:tcPr>
+            <w:tcW w:w="2435" w:type="dxa"/>
+          </w:tcPr>
+          <w:p>
+            <w:r>
+              <w:lastRenderedPageBreak/>
+              <w:t xml:space="preserve">Because the solution implemented doesn’t seem so good, </w:t>
+            </w:r>
+            <w:r>
+              <w:t xml:space="preserve">interesting decisions </w:t>
+            </w:r>
+            <w:r>
+              <w:lastRenderedPageBreak/>
+              <w:t>were made to make the solution work.</w:t>
+            </w:r>
+            <w:r>
+              <w:t xml:space="preserve"> E.g. putting loop variables outside methods in </w:t>
+            </w:r>
+            <w:proofErr w:type="spellStart"/>
+            <w:r>
+              <w:t>file.c</w:t>
+            </w:r>
+            <w:proofErr w:type="spellEnd"/>
+            <w:r>
+              <w:t xml:space="preserve"> so when </w:t>
+            </w:r>
+            <w:proofErr w:type="spellStart"/>
+            <w:r>
+              <w:t>readdir</w:t>
+            </w:r>
+            <w:proofErr w:type="spellEnd"/>
+            <w:r>
+              <w:t xml:space="preserve"> gets called multiple times for the root directory, the reading can resume.</w:t>
+            </w:r>
+          </w:p>
+        </w:tc>
+        <w:tc>
+          <w:tcPr>
+            <w:tcW w:w="2061" w:type="dxa"/>
+          </w:tcPr>
+          <w:p>
+            <w:r>
+              <w:lastRenderedPageBreak/>
+              <w:t xml:space="preserve">After looking around in the code, a better solution to my table of custom </w:t>
+            </w:r>
+            <w:r>
+              <w:lastRenderedPageBreak/>
+              <w:t xml:space="preserve">struct </w:t>
+            </w:r>
+            <w:proofErr w:type="spellStart"/>
+            <w:r>
+              <w:t>FileReference</w:t>
+            </w:r>
+            <w:proofErr w:type="spellEnd"/>
+            <w:r>
+              <w:t xml:space="preserve">, would be to implement a solution </w:t>
+            </w:r>
+            <w:proofErr w:type="gramStart"/>
+            <w:r>
+              <w:t>similar to</w:t>
+            </w:r>
+            <w:proofErr w:type="gramEnd"/>
+            <w:r>
+              <w:t>:</w:t>
+            </w:r>
+          </w:p>
+          <w:p>
+            <w:r>
+              <w:t xml:space="preserve">static int </w:t>
+            </w:r>
+            <w:proofErr w:type="spellStart"/>
+            <w:proofErr w:type="gramStart"/>
+            <w:r>
+              <w:t>fdalloc</w:t>
+            </w:r>
+            <w:proofErr w:type="spellEnd"/>
+            <w:r>
+              <w:t>(</w:t>
+            </w:r>
+            <w:proofErr w:type="gramEnd"/>
+            <w:r>
+              <w:t>File* f);</w:t>
+            </w:r>
+          </w:p>
+        </w:tc>
+      </w:tr>
+      <w:tr>
+        <w:tc>
+          <w:tcPr>
+            <w:tcW w:w="2405" w:type="dxa"/>
+          </w:tcPr>
+          <w:p>
+            <w:r>
+              <w:lastRenderedPageBreak/>
+              <w:t>16/12/2018 9:30-1</w:t>
+            </w:r>
+            <w:r>
+              <w:t>3</w:t>
+            </w:r>
+            <w:bookmarkStart w:id="0" w:name="_GoBack"/>
+            <w:bookmarkEnd w:id="0"/>
+            <w:r>
+              <w:t>:15</w:t>
+            </w:r>
+          </w:p>
+        </w:tc>
+        <w:tc>
+          <w:tcPr>
+            <w:tcW w:w="2115" w:type="dxa"/>
+          </w:tcPr>
+          <w:p>
+            <w:r>
+              <w:t xml:space="preserve">Completed stage 4. Confirmed ‘-l’ works for root </w:t>
+            </w:r>
+            <w:proofErr w:type="spellStart"/>
+            <w:r>
+              <w:t>dir</w:t>
+            </w:r>
+            <w:proofErr w:type="spellEnd"/>
+            <w:r>
+              <w:t xml:space="preserve"> as well.</w:t>
+            </w:r>
+          </w:p>
+          <w:p>
+            <w:r>
+              <w:t xml:space="preserve">Replaced existing solution for getting and setting directory descriptors with a solution </w:t>
+            </w:r>
+            <w:proofErr w:type="gramStart"/>
+            <w:r>
+              <w:t>similar to</w:t>
+            </w:r>
+            <w:proofErr w:type="gramEnd"/>
+            <w:r>
+              <w:t>:</w:t>
+            </w:r>
+          </w:p>
+          <w:p>
+            <w:r>
+              <w:t>s</w:t>
+            </w:r>
+            <w:r>
+              <w:t xml:space="preserve">tatic int </w:t>
+            </w:r>
+            <w:proofErr w:type="spellStart"/>
+            <w:proofErr w:type="gramStart"/>
+            <w:r>
+              <w:t>fdalloc</w:t>
+            </w:r>
+            <w:proofErr w:type="spellEnd"/>
+            <w:r>
+              <w:t>(</w:t>
+            </w:r>
+            <w:proofErr w:type="gramEnd"/>
+            <w:r>
+              <w:t>File* f)</w:t>
+            </w:r>
+            <w:r>
+              <w:t>.</w:t>
+            </w:r>
+          </w:p>
+          <w:p/>
+          <w:p>
+            <w:r>
+              <w:t>F</w:t>
+            </w:r>
+            <w:r>
+              <w:t>ixed an issue in Stages 3 and 4 that was preventing ls &lt;</w:t>
+            </w:r>
+            <w:proofErr w:type="spellStart"/>
+            <w:r>
+              <w:t>dir</w:t>
+            </w:r>
+            <w:proofErr w:type="spellEnd"/>
+            <w:r>
+              <w:t>&gt; from working properly.</w:t>
+            </w:r>
+          </w:p>
+          <w:p/>
+          <w:p>
+            <w:r>
+              <w:t>Fixed an issue in Stage 4 that was preventing ls &lt;</w:t>
+            </w:r>
+            <w:proofErr w:type="spellStart"/>
+            <w:r>
+              <w:t>dir</w:t>
+            </w:r>
+            <w:proofErr w:type="spellEnd"/>
+            <w:r>
+              <w:t xml:space="preserve">&gt; from working properly when </w:t>
+            </w:r>
+            <w:r>
+              <w:t>called from the root directory.</w:t>
+            </w:r>
+          </w:p>
+          <w:p/>
+          <w:p>
+            <w:r>
+              <w:t>Started work on stage 5.</w:t>
+            </w:r>
+            <w:r>
+              <w:t xml:space="preserve"> Added recognition of ‘-R’ arg.</w:t>
+            </w:r>
+            <w:r>
+              <w:t xml:space="preserve"> Re-wrote method for working out whether different flags are present in calls to ls.</w:t>
+            </w:r>
+            <w:r>
+              <w:t xml:space="preserve"> </w:t>
+            </w:r>
+            <w:r>
+              <w:t xml:space="preserve">Re-wrote a lot of </w:t>
+            </w:r>
+            <w:proofErr w:type="spellStart"/>
+            <w:proofErr w:type="gramStart"/>
+            <w:r>
+              <w:t>ls.c’s</w:t>
+            </w:r>
+            <w:proofErr w:type="spellEnd"/>
+            <w:proofErr w:type="gramEnd"/>
+            <w:r>
+              <w:t xml:space="preserve"> main method.</w:t>
+            </w:r>
+            <w:r>
+              <w:t xml:space="preserve"> Moved calls to </w:t>
+            </w:r>
+            <w:proofErr w:type="spellStart"/>
+            <w:r>
+              <w:t>readdir</w:t>
+            </w:r>
+            <w:proofErr w:type="spellEnd"/>
+            <w:r>
+              <w:t xml:space="preserve"> into a method so it can be called recursively.</w:t>
+            </w:r>
+          </w:p>
+        </w:tc>
+        <w:tc>
+          <w:tcPr>
+            <w:tcW w:w="2435" w:type="dxa"/>
+          </w:tcPr>
+          <w:p>
+            <w:r>
+              <w:t>Implementation of stage 5 solution doesn’t work right now.</w:t>
+            </w:r>
+          </w:p>
         </w:tc>
         <w:tc>
           <w:tcPr>
@@ -1111,7 +1754,6 @@
   <w:style w:type="character" w:default="1" w:styleId="DefaultParagraphFont">
     <w:name w:val="Default Paragraph Font"/>
     <w:uiPriority w:val="1"/>
-    <w:semiHidden/>
     <w:unhideWhenUsed/>
   </w:style>
   <w:style w:type="table" w:default="1" w:styleId="TableNormal">

</xml_diff>